<commit_message>
Added Oskar's approval to the SRS
</commit_message>
<xml_diff>
--- a/Documents/Requirements/SRS Final.docx
+++ b/Documents/Requirements/SRS Final.docx
@@ -1,6 +1,6 @@
 
 <file path=word/document.xml><?xml version="1.0" encoding="utf-8"?>
-<w:document xmlns:wpc="http://schemas.microsoft.com/office/word/2010/wordprocessingCanvas" xmlns:mc="http://schemas.openxmlformats.org/markup-compatibility/2006" xmlns:o="urn:schemas-microsoft-com:office:office" xmlns:r="http://schemas.openxmlformats.org/officeDocument/2006/relationships" xmlns:m="http://schemas.openxmlformats.org/officeDocument/2006/math" xmlns:v="urn:schemas-microsoft-com:vml" xmlns:wp14="http://schemas.microsoft.com/office/word/2010/wordprocessingDrawing" xmlns:wp="http://schemas.openxmlformats.org/drawingml/2006/wordprocessingDrawing" xmlns:w10="urn:schemas-microsoft-com:office:word" xmlns:w="http://schemas.openxmlformats.org/wordprocessingml/2006/main" xmlns:w14="http://schemas.microsoft.com/office/word/2010/wordml" xmlns:wpg="http://schemas.microsoft.com/office/word/2010/wordprocessingGroup" xmlns:wpi="http://schemas.microsoft.com/office/word/2010/wordprocessingInk" xmlns:wne="http://schemas.microsoft.com/office/word/2006/wordml" xmlns:wps="http://schemas.microsoft.com/office/word/2010/wordprocessingShape" mc:Ignorable="w14 wp14">
+<w:document xmlns:ve="http://schemas.openxmlformats.org/markup-compatibility/2006" xmlns:o="urn:schemas-microsoft-com:office:office" xmlns:r="http://schemas.openxmlformats.org/officeDocument/2006/relationships" xmlns:m="http://schemas.openxmlformats.org/officeDocument/2006/math" xmlns:v="urn:schemas-microsoft-com:vml" xmlns:wp="http://schemas.openxmlformats.org/drawingml/2006/wordprocessingDrawing" xmlns:w10="urn:schemas-microsoft-com:office:word" xmlns:w="http://schemas.openxmlformats.org/wordprocessingml/2006/main" xmlns:wne="http://schemas.microsoft.com/office/word/2006/wordml">
   <w:body>
     <w:p>
       <w:pPr>
@@ -296,7 +296,7 @@
         <w:tblW w:w="10681" w:type="dxa"/>
         <w:tblInd w:w="137" w:type="dxa"/>
         <w:tblLayout w:type="fixed"/>
-        <w:tblLook w:val="0000" w:firstRow="0" w:lastRow="0" w:firstColumn="0" w:lastColumn="0" w:noHBand="0" w:noVBand="0"/>
+        <w:tblLook w:val="0000"/>
       </w:tblPr>
       <w:tblGrid>
         <w:gridCol w:w="864"/>
@@ -1037,7 +1037,7 @@
         <w:tblW w:w="13651" w:type="dxa"/>
         <w:tblInd w:w="137" w:type="dxa"/>
         <w:tblLayout w:type="fixed"/>
-        <w:tblLook w:val="0000" w:firstRow="0" w:lastRow="0" w:firstColumn="0" w:lastColumn="0" w:noHBand="0" w:noVBand="0"/>
+        <w:tblLook w:val="0000"/>
       </w:tblPr>
       <w:tblGrid>
         <w:gridCol w:w="781"/>
@@ -3875,7 +3875,7 @@
         <w:tblW w:w="9511" w:type="dxa"/>
         <w:tblInd w:w="137" w:type="dxa"/>
         <w:tblLayout w:type="fixed"/>
-        <w:tblLook w:val="0000" w:firstRow="0" w:lastRow="0" w:firstColumn="0" w:lastColumn="0" w:noHBand="0" w:noVBand="0"/>
+        <w:tblLook w:val="0000"/>
       </w:tblPr>
       <w:tblGrid>
         <w:gridCol w:w="8701"/>
@@ -4041,7 +4041,7 @@
         <w:tblW w:w="9511" w:type="dxa"/>
         <w:tblInd w:w="137" w:type="dxa"/>
         <w:tblLayout w:type="fixed"/>
-        <w:tblLook w:val="0000" w:firstRow="0" w:lastRow="0" w:firstColumn="0" w:lastColumn="0" w:noHBand="0" w:noVBand="0"/>
+        <w:tblLook w:val="0000"/>
       </w:tblPr>
       <w:tblGrid>
         <w:gridCol w:w="2221"/>
@@ -4406,214 +4406,53 @@
         <w:t>Requirements Review</w:t>
       </w:r>
     </w:p>
-    <w:tbl>
-      <w:tblPr>
-        <w:tblW w:w="0" w:type="auto"/>
-        <w:tblInd w:w="108" w:type="dxa"/>
-        <w:tblLayout w:type="fixed"/>
-        <w:tblLook w:val="0000" w:firstRow="0" w:lastRow="0" w:firstColumn="0" w:lastColumn="0" w:noHBand="0" w:noVBand="0"/>
-      </w:tblPr>
-      <w:tblGrid>
-        <w:gridCol w:w="1041"/>
-        <w:gridCol w:w="3290"/>
-        <w:gridCol w:w="1044"/>
-        <w:gridCol w:w="4075"/>
-      </w:tblGrid>
-      <w:tr>
-        <w:tc>
-          <w:tcPr>
-            <w:tcW w:w="1041" w:type="dxa"/>
-            <w:tcBorders>
-              <w:top w:val="single" w:sz="4" w:space="0" w:color="000000"/>
-              <w:left w:val="single" w:sz="4" w:space="0" w:color="000000"/>
-              <w:bottom w:val="single" w:sz="4" w:space="0" w:color="000000"/>
-            </w:tcBorders>
-            <w:shd w:val="clear" w:color="auto" w:fill="auto"/>
-          </w:tcPr>
-          <w:p>
-            <w:pPr>
-              <w:snapToGrid w:val="0"/>
-              <w:rPr>
-                <w:rFonts w:ascii="Arial" w:hAnsi="Arial" w:cs="Arial"/>
-                <w:szCs w:val="28"/>
-              </w:rPr>
-            </w:pPr>
-            <w:r>
-              <w:rPr>
-                <w:rFonts w:ascii="Arial" w:hAnsi="Arial" w:cs="Arial"/>
-                <w:szCs w:val="28"/>
-              </w:rPr>
-              <w:t>Name:</w:t>
-            </w:r>
-          </w:p>
-        </w:tc>
-        <w:tc>
-          <w:tcPr>
-            <w:tcW w:w="3290" w:type="dxa"/>
-            <w:tcBorders>
-              <w:top w:val="single" w:sz="4" w:space="0" w:color="000000"/>
-              <w:left w:val="single" w:sz="4" w:space="0" w:color="000000"/>
-              <w:bottom w:val="single" w:sz="4" w:space="0" w:color="000000"/>
-            </w:tcBorders>
-            <w:shd w:val="clear" w:color="auto" w:fill="auto"/>
-          </w:tcPr>
-          <w:p>
-            <w:pPr>
-              <w:snapToGrid w:val="0"/>
-              <w:jc w:val="right"/>
-              <w:rPr>
-                <w:rFonts w:ascii="Arial" w:hAnsi="Arial" w:cs="Arial"/>
-                <w:szCs w:val="28"/>
-              </w:rPr>
-            </w:pPr>
-            <w:r>
-              <w:rPr>
-                <w:rFonts w:ascii="Arial" w:hAnsi="Arial" w:cs="Arial"/>
-                <w:szCs w:val="28"/>
-              </w:rPr>
-              <w:t>&lt;Name&gt;</w:t>
-            </w:r>
-          </w:p>
-        </w:tc>
-        <w:tc>
-          <w:tcPr>
-            <w:tcW w:w="1044" w:type="dxa"/>
-            <w:tcBorders>
-              <w:top w:val="single" w:sz="4" w:space="0" w:color="000000"/>
-              <w:left w:val="single" w:sz="4" w:space="0" w:color="000000"/>
-              <w:bottom w:val="single" w:sz="4" w:space="0" w:color="000000"/>
-            </w:tcBorders>
-            <w:shd w:val="clear" w:color="auto" w:fill="auto"/>
-          </w:tcPr>
-          <w:p>
-            <w:pPr>
-              <w:snapToGrid w:val="0"/>
-              <w:rPr>
-                <w:rFonts w:ascii="Arial" w:hAnsi="Arial" w:cs="Arial"/>
-                <w:szCs w:val="28"/>
-              </w:rPr>
-            </w:pPr>
-            <w:r>
-              <w:rPr>
-                <w:rFonts w:ascii="Arial" w:hAnsi="Arial" w:cs="Arial"/>
-                <w:szCs w:val="28"/>
-              </w:rPr>
-              <w:t>Date:</w:t>
-            </w:r>
-          </w:p>
-        </w:tc>
-        <w:tc>
-          <w:tcPr>
-            <w:tcW w:w="4075" w:type="dxa"/>
-            <w:tcBorders>
-              <w:top w:val="single" w:sz="4" w:space="0" w:color="000000"/>
-              <w:left w:val="single" w:sz="4" w:space="0" w:color="000000"/>
-              <w:bottom w:val="single" w:sz="4" w:space="0" w:color="000000"/>
-              <w:right w:val="single" w:sz="4" w:space="0" w:color="000000"/>
-            </w:tcBorders>
-            <w:shd w:val="clear" w:color="auto" w:fill="auto"/>
-          </w:tcPr>
-          <w:p>
-            <w:pPr>
-              <w:snapToGrid w:val="0"/>
-              <w:jc w:val="right"/>
-              <w:rPr>
-                <w:rFonts w:ascii="Arial" w:hAnsi="Arial" w:cs="Arial"/>
-                <w:szCs w:val="28"/>
-              </w:rPr>
-            </w:pPr>
-            <w:r>
-              <w:rPr>
-                <w:rFonts w:ascii="Arial" w:hAnsi="Arial" w:cs="Arial"/>
-                <w:szCs w:val="28"/>
-              </w:rPr>
-              <w:t>&lt;Date&gt;</w:t>
-            </w:r>
-          </w:p>
-        </w:tc>
-      </w:tr>
-      <w:tr>
-        <w:tc>
-          <w:tcPr>
-            <w:tcW w:w="9450" w:type="dxa"/>
-            <w:gridSpan w:val="4"/>
-            <w:tcBorders>
-              <w:top w:val="single" w:sz="4" w:space="0" w:color="000000"/>
-              <w:left w:val="single" w:sz="4" w:space="0" w:color="000000"/>
-              <w:bottom w:val="single" w:sz="4" w:space="0" w:color="000000"/>
-              <w:right w:val="single" w:sz="4" w:space="0" w:color="000000"/>
-            </w:tcBorders>
-            <w:shd w:val="clear" w:color="auto" w:fill="auto"/>
-          </w:tcPr>
-          <w:p>
-            <w:pPr>
-              <w:snapToGrid w:val="0"/>
-              <w:rPr>
-                <w:rFonts w:ascii="Arial" w:hAnsi="Arial" w:cs="Arial"/>
-                <w:szCs w:val="28"/>
-              </w:rPr>
-            </w:pPr>
-            <w:r>
-              <w:rPr>
-                <w:rFonts w:ascii="Arial" w:hAnsi="Arial" w:cs="Arial"/>
-                <w:szCs w:val="28"/>
-              </w:rPr>
-              <w:t>Signature:</w:t>
-            </w:r>
-          </w:p>
-          <w:p>
-            <w:pPr>
-              <w:rPr>
-                <w:rFonts w:ascii="Arial" w:hAnsi="Arial" w:cs="Arial"/>
-                <w:szCs w:val="28"/>
-              </w:rPr>
-            </w:pPr>
-          </w:p>
-          <w:p>
-            <w:pPr>
-              <w:rPr>
-                <w:rFonts w:ascii="Arial" w:hAnsi="Arial" w:cs="Arial"/>
-                <w:szCs w:val="28"/>
-              </w:rPr>
-            </w:pPr>
-          </w:p>
-        </w:tc>
-      </w:tr>
-    </w:tbl>
     <w:p>
       <w:pPr>
         <w:widowControl/>
         <w:suppressAutoHyphens w:val="0"/>
         <w:spacing w:after="200" w:line="276" w:lineRule="auto"/>
       </w:pPr>
-    </w:p>
-    <w:p>
-      <w:pPr>
-        <w:widowControl/>
-        <w:suppressAutoHyphens w:val="0"/>
-        <w:spacing w:after="200" w:line="276" w:lineRule="auto"/>
-      </w:pPr>
-    </w:p>
-    <w:p>
-      <w:pPr>
-        <w:widowControl/>
-        <w:suppressAutoHyphens w:val="0"/>
-        <w:spacing w:after="200" w:line="276" w:lineRule="auto"/>
-      </w:pPr>
-    </w:p>
-    <w:p>
-      <w:pPr>
-        <w:widowControl/>
-        <w:suppressAutoHyphens w:val="0"/>
-        <w:spacing w:after="200" w:line="276" w:lineRule="auto"/>
-      </w:pPr>
-    </w:p>
-    <w:p>
-      <w:pPr>
-        <w:widowControl/>
-        <w:suppressAutoHyphens w:val="0"/>
-        <w:spacing w:after="200" w:line="276" w:lineRule="auto"/>
-      </w:pPr>
+      <w:r>
+        <w:rPr>
+          <w:noProof/>
+          <w:lang w:eastAsia="en-US"/>
+        </w:rPr>
+        <w:drawing>
+          <wp:inline distT="0" distB="0" distL="0" distR="0">
+            <wp:extent cx="9601200" cy="2236470"/>
+            <wp:effectExtent l="19050" t="0" r="0" b="0"/>
+            <wp:docPr id="6" name="Picture 5" descr="Untitled.png"/>
+            <wp:cNvGraphicFramePr>
+              <a:graphicFrameLocks xmlns:a="http://schemas.openxmlformats.org/drawingml/2006/main" noChangeAspect="1"/>
+            </wp:cNvGraphicFramePr>
+            <a:graphic xmlns:a="http://schemas.openxmlformats.org/drawingml/2006/main">
+              <a:graphicData uri="http://schemas.openxmlformats.org/drawingml/2006/picture">
+                <pic:pic xmlns:pic="http://schemas.openxmlformats.org/drawingml/2006/picture">
+                  <pic:nvPicPr>
+                    <pic:cNvPr id="0" name="Untitled.png"/>
+                    <pic:cNvPicPr/>
+                  </pic:nvPicPr>
+                  <pic:blipFill>
+                    <a:blip r:embed="rId6" cstate="print"/>
+                    <a:stretch>
+                      <a:fillRect/>
+                    </a:stretch>
+                  </pic:blipFill>
+                  <pic:spPr>
+                    <a:xfrm>
+                      <a:off x="0" y="0"/>
+                      <a:ext cx="9601200" cy="2236470"/>
+                    </a:xfrm>
+                    <a:prstGeom prst="rect">
+                      <a:avLst/>
+                    </a:prstGeom>
+                  </pic:spPr>
+                </pic:pic>
+              </a:graphicData>
+            </a:graphic>
+          </wp:inline>
+        </w:drawing>
+      </w:r>
     </w:p>
     <w:sectPr>
       <w:pgSz w:w="15840" w:h="12240" w:orient="landscape"/>
@@ -4626,7 +4465,7 @@
 </file>
 
 <file path=word/numbering.xml><?xml version="1.0" encoding="utf-8"?>
-<w:numbering xmlns:wpc="http://schemas.microsoft.com/office/word/2010/wordprocessingCanvas" xmlns:mc="http://schemas.openxmlformats.org/markup-compatibility/2006" xmlns:o="urn:schemas-microsoft-com:office:office" xmlns:r="http://schemas.openxmlformats.org/officeDocument/2006/relationships" xmlns:m="http://schemas.openxmlformats.org/officeDocument/2006/math" xmlns:v="urn:schemas-microsoft-com:vml" xmlns:wp14="http://schemas.microsoft.com/office/word/2010/wordprocessingDrawing" xmlns:wp="http://schemas.openxmlformats.org/drawingml/2006/wordprocessingDrawing" xmlns:w10="urn:schemas-microsoft-com:office:word" xmlns:w="http://schemas.openxmlformats.org/wordprocessingml/2006/main" xmlns:w14="http://schemas.microsoft.com/office/word/2010/wordml" xmlns:wpg="http://schemas.microsoft.com/office/word/2010/wordprocessingGroup" xmlns:wpi="http://schemas.microsoft.com/office/word/2010/wordprocessingInk" xmlns:wne="http://schemas.microsoft.com/office/word/2006/wordml" xmlns:wps="http://schemas.microsoft.com/office/word/2010/wordprocessingShape" mc:Ignorable="w14 wp14">
+<w:numbering xmlns:ve="http://schemas.openxmlformats.org/markup-compatibility/2006" xmlns:o="urn:schemas-microsoft-com:office:office" xmlns:r="http://schemas.openxmlformats.org/officeDocument/2006/relationships" xmlns:m="http://schemas.openxmlformats.org/officeDocument/2006/math" xmlns:v="urn:schemas-microsoft-com:vml" xmlns:wp="http://schemas.openxmlformats.org/drawingml/2006/wordprocessingDrawing" xmlns:w10="urn:schemas-microsoft-com:office:word" xmlns:w="http://schemas.openxmlformats.org/wordprocessingml/2006/main" xmlns:wne="http://schemas.microsoft.com/office/word/2006/wordml">
   <w:abstractNum w:abstractNumId="0">
     <w:nsid w:val="21D51DD3"/>
     <w:multiLevelType w:val="multilevel"/>
@@ -4987,7 +4826,7 @@
 </file>
 
 <file path=word/styles.xml><?xml version="1.0" encoding="utf-8"?>
-<w:styles xmlns:mc="http://schemas.openxmlformats.org/markup-compatibility/2006" xmlns:r="http://schemas.openxmlformats.org/officeDocument/2006/relationships" xmlns:w="http://schemas.openxmlformats.org/wordprocessingml/2006/main" xmlns:w14="http://schemas.microsoft.com/office/word/2010/wordml" mc:Ignorable="w14">
+<w:styles xmlns:r="http://schemas.openxmlformats.org/officeDocument/2006/relationships" xmlns:w="http://schemas.openxmlformats.org/wordprocessingml/2006/main">
   <w:docDefaults>
     <w:rPrDefault>
       <w:rPr>
@@ -5169,6 +5008,7 @@
     <w:uiPriority w:val="99"/>
     <w:semiHidden/>
     <w:unhideWhenUsed/>
+    <w:qFormat/>
     <w:tblPr>
       <w:tblInd w:w="0" w:type="dxa"/>
       <w:tblCellMar>
@@ -5226,6 +5066,39 @@
         <w:right w:w="108" w:type="dxa"/>
       </w:tblCellMar>
     </w:tblPr>
+  </w:style>
+  <w:style w:type="character" w:customStyle="1" w:styleId="rwrro">
+    <w:name w:val="rwrro"/>
+    <w:basedOn w:val="DefaultParagraphFont"/>
+    <w:rsid w:val="00F502C3"/>
+  </w:style>
+  <w:style w:type="paragraph" w:styleId="BalloonText">
+    <w:name w:val="Balloon Text"/>
+    <w:basedOn w:val="Normal"/>
+    <w:link w:val="BalloonTextChar"/>
+    <w:uiPriority w:val="99"/>
+    <w:semiHidden/>
+    <w:unhideWhenUsed/>
+    <w:rsid w:val="00F502C3"/>
+    <w:rPr>
+      <w:rFonts w:ascii="Tahoma" w:hAnsi="Tahoma" w:cs="Tahoma"/>
+      <w:sz w:val="16"/>
+      <w:szCs w:val="16"/>
+    </w:rPr>
+  </w:style>
+  <w:style w:type="character" w:customStyle="1" w:styleId="BalloonTextChar">
+    <w:name w:val="Balloon Text Char"/>
+    <w:basedOn w:val="DefaultParagraphFont"/>
+    <w:link w:val="BalloonText"/>
+    <w:uiPriority w:val="99"/>
+    <w:semiHidden/>
+    <w:rsid w:val="00F502C3"/>
+    <w:rPr>
+      <w:rFonts w:ascii="Tahoma" w:eastAsia="Times New Roman" w:hAnsi="Tahoma" w:cs="Tahoma"/>
+      <w:sz w:val="16"/>
+      <w:szCs w:val="16"/>
+      <w:lang w:eastAsia="ar-SA"/>
+    </w:rPr>
   </w:style>
 </w:styles>
 </file>
@@ -5764,7 +5637,7 @@
 </file>
 
 <file path=customXml/itemProps1.xml><?xml version="1.0" encoding="utf-8"?>
-<ds:datastoreItem xmlns:ds="http://schemas.openxmlformats.org/officeDocument/2006/customXml" ds:itemID="{3B4BCD64-2AF5-45EF-B514-B39D46A685EA}">
+<ds:datastoreItem xmlns:ds="http://schemas.openxmlformats.org/officeDocument/2006/customXml" ds:itemID="{963D02DF-C06F-4B5F-97A7-73FAE6FFF34D}">
   <ds:schemaRefs>
     <ds:schemaRef ds:uri="http://schemas.openxmlformats.org/officeDocument/2006/bibliography"/>
   </ds:schemaRefs>

</xml_diff>

<commit_message>
Making things prettier for the audit
</commit_message>
<xml_diff>
--- a/Documents/Requirements/SRS Final.docx
+++ b/Documents/Requirements/SRS Final.docx
@@ -2094,11 +2094,17 @@
               <w:snapToGrid w:val="0"/>
               <w:jc w:val="center"/>
               <w:rPr>
-                <w:b/>
-                <w:sz w:val="20"/>
-                <w:szCs w:val="20"/>
-              </w:rPr>
-            </w:pPr>
+                <w:sz w:val="20"/>
+                <w:szCs w:val="20"/>
+              </w:rPr>
+            </w:pPr>
+            <w:r>
+              <w:rPr>
+                <w:sz w:val="20"/>
+                <w:szCs w:val="20"/>
+              </w:rPr>
+              <w:t>Implementing and testing time will be verification for time between ICMP Echo Requests, validation will be completion of requirement</w:t>
+            </w:r>
           </w:p>
         </w:tc>
       </w:tr>
@@ -2255,11 +2261,24 @@
               <w:snapToGrid w:val="0"/>
               <w:jc w:val="center"/>
               <w:rPr>
-                <w:b/>
-                <w:sz w:val="20"/>
-                <w:szCs w:val="20"/>
-              </w:rPr>
-            </w:pPr>
+                <w:sz w:val="20"/>
+                <w:szCs w:val="20"/>
+              </w:rPr>
+            </w:pPr>
+            <w:r>
+              <w:rPr>
+                <w:sz w:val="20"/>
+                <w:szCs w:val="20"/>
+              </w:rPr>
+              <w:t>Implementing and testing time will allow for testing of random time</w:t>
+            </w:r>
+            <w:r>
+              <w:rPr>
+                <w:sz w:val="20"/>
+                <w:szCs w:val="20"/>
+              </w:rPr>
+              <w:t xml:space="preserve"> intervals</w:t>
+            </w:r>
           </w:p>
         </w:tc>
       </w:tr>
@@ -2424,11 +2443,17 @@
               <w:snapToGrid w:val="0"/>
               <w:jc w:val="center"/>
               <w:rPr>
-                <w:b/>
-                <w:sz w:val="20"/>
-                <w:szCs w:val="20"/>
-              </w:rPr>
-            </w:pPr>
+                <w:sz w:val="20"/>
+                <w:szCs w:val="20"/>
+              </w:rPr>
+            </w:pPr>
+            <w:r>
+              <w:rPr>
+                <w:sz w:val="20"/>
+                <w:szCs w:val="20"/>
+              </w:rPr>
+              <w:t>A packet sniffer will be able to determine if our packet sizes match what we anticipate them to be sending them out</w:t>
+            </w:r>
           </w:p>
         </w:tc>
       </w:tr>
@@ -2598,6 +2623,13 @@
                 <w:szCs w:val="20"/>
               </w:rPr>
             </w:pPr>
+            <w:r>
+              <w:rPr>
+                <w:sz w:val="20"/>
+                <w:szCs w:val="20"/>
+              </w:rPr>
+              <w:t>A packet sniffer will be able to determine if our packet sizes match what we anticipate them to be sending them out</w:t>
+            </w:r>
           </w:p>
         </w:tc>
       </w:tr>
@@ -2759,6 +2791,13 @@
                 <w:szCs w:val="20"/>
               </w:rPr>
             </w:pPr>
+            <w:r>
+              <w:rPr>
+                <w:sz w:val="20"/>
+                <w:szCs w:val="20"/>
+              </w:rPr>
+              <w:t>A packet sniffer will be able to determine if our packet sizes match what we anticipate them to be sending them out</w:t>
+            </w:r>
           </w:p>
         </w:tc>
       </w:tr>
@@ -3103,11 +3142,24 @@
               <w:snapToGrid w:val="0"/>
               <w:jc w:val="center"/>
               <w:rPr>
-                <w:b/>
-                <w:sz w:val="20"/>
-                <w:szCs w:val="20"/>
-              </w:rPr>
-            </w:pPr>
+                <w:sz w:val="20"/>
+                <w:szCs w:val="20"/>
+              </w:rPr>
+            </w:pPr>
+            <w:r>
+              <w:rPr>
+                <w:sz w:val="20"/>
+                <w:szCs w:val="20"/>
+              </w:rPr>
+              <w:t>UDP Listening and Broadcasting will require extensive testing on both host and server</w:t>
+            </w:r>
+            <w:r>
+              <w:rPr>
+                <w:sz w:val="20"/>
+                <w:szCs w:val="20"/>
+              </w:rPr>
+              <w:t>-ends</w:t>
+            </w:r>
           </w:p>
         </w:tc>
       </w:tr>
@@ -3272,6 +3324,13 @@
                 <w:szCs w:val="20"/>
               </w:rPr>
             </w:pPr>
+            <w:r>
+              <w:rPr>
+                <w:sz w:val="20"/>
+                <w:szCs w:val="20"/>
+              </w:rPr>
+              <w:t>UDP Listening and Broadcasting will require extensive testing on both host and server-ends</w:t>
+            </w:r>
           </w:p>
         </w:tc>
       </w:tr>
@@ -3456,6 +3515,13 @@
                 <w:szCs w:val="20"/>
               </w:rPr>
             </w:pPr>
+            <w:r>
+              <w:rPr>
+                <w:sz w:val="20"/>
+                <w:szCs w:val="20"/>
+              </w:rPr>
+              <w:t>UDP Listening and Broadcasting will require extensive testing on both host and server-ends</w:t>
+            </w:r>
           </w:p>
         </w:tc>
       </w:tr>
@@ -3636,11 +3702,31 @@
               <w:snapToGrid w:val="0"/>
               <w:jc w:val="center"/>
               <w:rPr>
-                <w:b/>
-                <w:sz w:val="20"/>
-                <w:szCs w:val="20"/>
-              </w:rPr>
-            </w:pPr>
+                <w:sz w:val="20"/>
+                <w:szCs w:val="20"/>
+              </w:rPr>
+            </w:pPr>
+            <w:r>
+              <w:rPr>
+                <w:sz w:val="20"/>
+                <w:szCs w:val="20"/>
+              </w:rPr>
+              <w:t xml:space="preserve">Simple IPv6 requests/look ups will be needed to ensure that they IPv6 is being sent properly. A packet sniffer will also </w:t>
+            </w:r>
+            <w:r>
+              <w:rPr>
+                <w:sz w:val="20"/>
+                <w:szCs w:val="20"/>
+              </w:rPr>
+              <w:t>aid in determining IP</w:t>
+            </w:r>
+            <w:r>
+              <w:rPr>
+                <w:sz w:val="20"/>
+                <w:szCs w:val="20"/>
+              </w:rPr>
+              <w:t xml:space="preserve"> version.</w:t>
+            </w:r>
           </w:p>
         </w:tc>
       </w:tr>
@@ -3797,11 +3883,17 @@
               <w:snapToGrid w:val="0"/>
               <w:jc w:val="center"/>
               <w:rPr>
-                <w:b/>
-                <w:sz w:val="20"/>
-                <w:szCs w:val="20"/>
-              </w:rPr>
-            </w:pPr>
+                <w:sz w:val="20"/>
+                <w:szCs w:val="20"/>
+              </w:rPr>
+            </w:pPr>
+            <w:r>
+              <w:rPr>
+                <w:sz w:val="20"/>
+                <w:szCs w:val="20"/>
+              </w:rPr>
+              <w:t>Autocompletion will be validated and approved at Ericsson’s discression.</w:t>
+            </w:r>
           </w:p>
         </w:tc>
       </w:tr>
@@ -5637,7 +5729,7 @@
 </file>
 
 <file path=customXml/itemProps1.xml><?xml version="1.0" encoding="utf-8"?>
-<ds:datastoreItem xmlns:ds="http://schemas.openxmlformats.org/officeDocument/2006/customXml" ds:itemID="{963D02DF-C06F-4B5F-97A7-73FAE6FFF34D}">
+<ds:datastoreItem xmlns:ds="http://schemas.openxmlformats.org/officeDocument/2006/customXml" ds:itemID="{BD873690-0E47-4949-BC7A-30374AEC371A}">
   <ds:schemaRefs>
     <ds:schemaRef ds:uri="http://schemas.openxmlformats.org/officeDocument/2006/bibliography"/>
   </ds:schemaRefs>

</xml_diff>